<commit_message>
refactor: update kalman algo and merge with PID
</commit_message>
<xml_diff>
--- a/Ultrasonic + Accelerometer/pico_accelerator/Documentation/Illustration of Kalman Filter & Complementary Filter.docx
+++ b/Ultrasonic + Accelerometer/pico_accelerator/Documentation/Illustration of Kalman Filter & Complementary Filter.docx
@@ -24,7 +24,7 @@
           <w:sz w:val="32"/>
           <w:szCs w:val="32"/>
         </w:rPr>
-        <w:t xml:space="preserve">Illustration of </w:t>
+        <w:t>IMU sensor data Configuration</w:t>
       </w:r>
       <w:r>
         <w:rPr>
@@ -32,20 +32,26 @@
           <w:sz w:val="32"/>
           <w:szCs w:val="32"/>
         </w:rPr>
-        <w:t>Kalman Filter &amp; Complementary Filter</w:t>
+        <w:t xml:space="preserve"> using MPU6050 as example</w:t>
       </w:r>
     </w:p>
-    <w:p/>
     <w:p>
+      <w:pPr>
+        <w:rPr>
+          <w:color w:val="2E5395"/>
+          <w:sz w:val="32"/>
+          <w:szCs w:val="32"/>
+        </w:rPr>
+      </w:pPr>
       <w:r>
         <w:rPr>
           <w:noProof/>
         </w:rPr>
         <w:drawing>
-          <wp:inline distT="0" distB="0" distL="0" distR="0" wp14:anchorId="77DF4430" wp14:editId="0FA298E1">
-            <wp:extent cx="5731510" cy="2494915"/>
+          <wp:inline distT="0" distB="0" distL="0" distR="0" wp14:anchorId="7050540E" wp14:editId="0C05E2A1">
+            <wp:extent cx="5731510" cy="2152015"/>
             <wp:effectExtent l="0" t="0" r="2540" b="635"/>
-            <wp:docPr id="1" name="Picture 1"/>
+            <wp:docPr id="2" name="Picture 2"/>
             <wp:cNvGraphicFramePr>
               <a:graphicFrameLocks xmlns:a="http://schemas.openxmlformats.org/drawingml/2006/main" noChangeAspect="1"/>
             </wp:cNvGraphicFramePr>
@@ -65,7 +71,7 @@
                   <pic:spPr>
                     <a:xfrm>
                       <a:off x="0" y="0"/>
-                      <a:ext cx="5731510" cy="2494915"/>
+                      <a:ext cx="5731510" cy="2152015"/>
                     </a:xfrm>
                     <a:prstGeom prst="rect">
                       <a:avLst/>
@@ -78,7 +84,6 @@
         </w:drawing>
       </w:r>
     </w:p>
-    <w:p/>
     <w:p>
       <w:pPr>
         <w:pStyle w:val="Default"/>
@@ -86,6 +91,11 @@
     </w:p>
     <w:p>
       <w:pPr>
+        <w:pStyle w:val="Default"/>
+      </w:pPr>
+    </w:p>
+    <w:p>
+      <w:pPr>
         <w:rPr>
           <w:color w:val="2E5395"/>
           <w:sz w:val="32"/>
@@ -101,15 +111,136 @@
           <w:sz w:val="32"/>
           <w:szCs w:val="32"/>
         </w:rPr>
-        <w:t>IMU sensor data</w:t>
-      </w:r>
-      <w:r>
+        <w:t>Illustration of Kalman Filter &amp; Complementary Filter</w:t>
+      </w:r>
+    </w:p>
+    <w:p/>
+    <w:p>
+      <w:r>
+        <w:rPr>
+          <w:noProof/>
+        </w:rPr>
+        <w:drawing>
+          <wp:inline distT="0" distB="0" distL="0" distR="0" wp14:anchorId="3D3AFE02" wp14:editId="351ABABA">
+            <wp:extent cx="5731510" cy="2261235"/>
+            <wp:effectExtent l="0" t="0" r="2540" b="5715"/>
+            <wp:docPr id="1" name="Picture 1"/>
+            <wp:cNvGraphicFramePr>
+              <a:graphicFrameLocks xmlns:a="http://schemas.openxmlformats.org/drawingml/2006/main" noChangeAspect="1"/>
+            </wp:cNvGraphicFramePr>
+            <a:graphic xmlns:a="http://schemas.openxmlformats.org/drawingml/2006/main">
+              <a:graphicData uri="http://schemas.openxmlformats.org/drawingml/2006/picture">
+                <pic:pic xmlns:pic="http://schemas.openxmlformats.org/drawingml/2006/picture">
+                  <pic:nvPicPr>
+                    <pic:cNvPr id="1" name=""/>
+                    <pic:cNvPicPr/>
+                  </pic:nvPicPr>
+                  <pic:blipFill>
+                    <a:blip r:embed="rId5"/>
+                    <a:stretch>
+                      <a:fillRect/>
+                    </a:stretch>
+                  </pic:blipFill>
+                  <pic:spPr>
+                    <a:xfrm>
+                      <a:off x="0" y="0"/>
+                      <a:ext cx="5731510" cy="2261235"/>
+                    </a:xfrm>
+                    <a:prstGeom prst="rect">
+                      <a:avLst/>
+                    </a:prstGeom>
+                  </pic:spPr>
+                </pic:pic>
+              </a:graphicData>
+            </a:graphic>
+          </wp:inline>
+        </w:drawing>
+      </w:r>
+    </w:p>
+    <w:p>
+      <w:pPr>
+        <w:pStyle w:val="Default"/>
         <w:rPr>
           <w:color w:val="2E5395"/>
           <w:sz w:val="32"/>
           <w:szCs w:val="32"/>
         </w:rPr>
-        <w:t xml:space="preserve"> Configuration</w:t>
+      </w:pPr>
+      <w:r>
+        <w:rPr>
+          <w:color w:val="2E5395"/>
+          <w:sz w:val="32"/>
+          <w:szCs w:val="32"/>
+        </w:rPr>
+        <w:t>Result</w:t>
+      </w:r>
+    </w:p>
+    <w:p>
+      <w:pPr>
+        <w:pStyle w:val="Default"/>
+      </w:pPr>
+      <w:r>
+        <w:rPr>
+          <w:sz w:val="22"/>
+          <w:szCs w:val="22"/>
+        </w:rPr>
+        <w:t>The</w:t>
+      </w:r>
+      <w:r>
+        <w:rPr>
+          <w:sz w:val="22"/>
+          <w:szCs w:val="22"/>
+        </w:rPr>
+        <w:t xml:space="preserve"> result show that the </w:t>
+      </w:r>
+      <w:r>
+        <w:rPr>
+          <w:sz w:val="22"/>
+          <w:szCs w:val="22"/>
+        </w:rPr>
+        <w:t>Kalman filter and complementary filter</w:t>
+      </w:r>
+      <w:r>
+        <w:rPr>
+          <w:sz w:val="22"/>
+          <w:szCs w:val="22"/>
+        </w:rPr>
+        <w:t xml:space="preserve"> are able to provide a close range of result when combining the accelerometer data and gyroscope data together as a comparison. The team felt that the complementary filter is much simpler to implement however there are some limitations which is y</w:t>
+      </w:r>
+      <w:r>
+        <w:rPr>
+          <w:sz w:val="22"/>
+          <w:szCs w:val="22"/>
+        </w:rPr>
+        <w:t>ou can feed it only one measurement, and the output will be the same nature as the input</w:t>
+      </w:r>
+      <w:r>
+        <w:rPr>
+          <w:sz w:val="22"/>
+          <w:szCs w:val="22"/>
+        </w:rPr>
+        <w:t xml:space="preserve"> </w:t>
+      </w:r>
+      <w:r>
+        <w:rPr>
+          <w:sz w:val="22"/>
+          <w:szCs w:val="22"/>
+        </w:rPr>
+        <w:t>and we might have to tune the response time ourself. Hence the team decided to go with Kalman filter algorithm which is more powerful and it</w:t>
+      </w:r>
+      <w:r>
+        <w:rPr>
+          <w:sz w:val="22"/>
+          <w:szCs w:val="22"/>
+        </w:rPr>
+        <w:t xml:space="preserve"> uses the model to predict what will be the next state of the system given its current state</w:t>
+      </w:r>
+      <w:r>
+        <w:rPr>
+          <w:sz w:val="22"/>
+          <w:szCs w:val="22"/>
+        </w:rPr>
+        <w:t xml:space="preserve"> in the future.</w:t>
       </w:r>
     </w:p>
     <w:p>

</xml_diff>